<commit_message>
Rearranged files and folders
</commit_message>
<xml_diff>
--- a/Hadoop Instructions and Scripts.docx
+++ b/Hadoop Instructions and Scripts.docx
@@ -1,6 +1,6 @@
 
 <file path=word/document.xml><?xml version="1.0" encoding="utf-8"?>
-<w:document xmlns:wpc="http://schemas.microsoft.com/office/word/2010/wordprocessingCanvas" xmlns:cx="http://schemas.microsoft.com/office/drawing/2014/chartex" xmlns:cx1="http://schemas.microsoft.com/office/drawing/2015/9/8/chartex" xmlns:cx2="http://schemas.microsoft.com/office/drawing/2015/10/21/chartex" xmlns:cx3="http://schemas.microsoft.com/office/drawing/2016/5/9/chartex" xmlns:cx4="http://schemas.microsoft.com/office/drawing/2016/5/10/chartex" xmlns:cx5="http://schemas.microsoft.com/office/drawing/2016/5/11/chartex" xmlns:cx6="http://schemas.microsoft.com/office/drawing/2016/5/12/chartex" xmlns:cx7="http://schemas.microsoft.com/office/drawing/2016/5/13/chartex" xmlns:cx8="http://schemas.microsoft.com/office/drawing/2016/5/14/chartex" xmlns:mc="http://schemas.openxmlformats.org/markup-compatibility/2006" xmlns:aink="http://schemas.microsoft.com/office/drawing/2016/ink" xmlns:am3d="http://schemas.microsoft.com/office/drawing/2017/model3d" xmlns:o="urn:schemas-microsoft-com:office:office" xmlns:oel="http://schemas.microsoft.com/office/2019/extlst" xmlns:r="http://schemas.openxmlformats.org/officeDocument/2006/relationships" xmlns:m="http://schemas.openxmlformats.org/officeDocument/2006/math" xmlns:v="urn:schemas-microsoft-com:vml" xmlns:wp14="http://schemas.microsoft.com/office/word/2010/wordprocessingDrawing" xmlns:wp="http://schemas.openxmlformats.org/drawingml/2006/wordprocessingDrawing" xmlns:w10="urn:schemas-microsoft-com:office:word" xmlns:w="http://schemas.openxmlformats.org/wordprocessingml/2006/main" xmlns:w14="http://schemas.microsoft.com/office/word/2010/wordml" xmlns:w15="http://schemas.microsoft.com/office/word/2012/wordml" xmlns:w16cex="http://schemas.microsoft.com/office/word/2018/wordml/cex" xmlns:w16cid="http://schemas.microsoft.com/office/word/2016/wordml/cid" xmlns:w16="http://schemas.microsoft.com/office/word/2018/wordml" xmlns:w16sdtdh="http://schemas.microsoft.com/office/word/2020/wordml/sdtdatahash" xmlns:w16se="http://schemas.microsoft.com/office/word/2015/wordml/symex" xmlns:wpg="http://schemas.microsoft.com/office/word/2010/wordprocessingGroup" xmlns:wpi="http://schemas.microsoft.com/office/word/2010/wordprocessingInk" xmlns:wne="http://schemas.microsoft.com/office/word/2006/wordml" xmlns:wps="http://schemas.microsoft.com/office/word/2010/wordprocessingShape" xmlns:a="http://schemas.openxmlformats.org/drawingml/2006/main" xmlns:pic="http://schemas.openxmlformats.org/drawingml/2006/picture" mc:Ignorable="w14 w15 w16se w16cid w16 w16cex w16sdtdh wp14">
+<w:document xmlns:wpc="http://schemas.microsoft.com/office/word/2010/wordprocessingCanvas" xmlns:cx="http://schemas.microsoft.com/office/drawing/2014/chartex" xmlns:cx1="http://schemas.microsoft.com/office/drawing/2015/9/8/chartex" xmlns:cx2="http://schemas.microsoft.com/office/drawing/2015/10/21/chartex" xmlns:cx3="http://schemas.microsoft.com/office/drawing/2016/5/9/chartex" xmlns:cx4="http://schemas.microsoft.com/office/drawing/2016/5/10/chartex" xmlns:cx5="http://schemas.microsoft.com/office/drawing/2016/5/11/chartex" xmlns:cx6="http://schemas.microsoft.com/office/drawing/2016/5/12/chartex" xmlns:cx7="http://schemas.microsoft.com/office/drawing/2016/5/13/chartex" xmlns:cx8="http://schemas.microsoft.com/office/drawing/2016/5/14/chartex" xmlns:mc="http://schemas.openxmlformats.org/markup-compatibility/2006" xmlns:aink="http://schemas.microsoft.com/office/drawing/2016/ink" xmlns:am3d="http://schemas.microsoft.com/office/drawing/2017/model3d" xmlns:o="urn:schemas-microsoft-com:office:office" xmlns:oel="http://schemas.microsoft.com/office/2019/extlst" xmlns:r="http://schemas.openxmlformats.org/officeDocument/2006/relationships" xmlns:m="http://schemas.openxmlformats.org/officeDocument/2006/math" xmlns:v="urn:schemas-microsoft-com:vml" xmlns:wp14="http://schemas.microsoft.com/office/word/2010/wordprocessingDrawing" xmlns:wp="http://schemas.openxmlformats.org/drawingml/2006/wordprocessingDrawing" xmlns:w10="urn:schemas-microsoft-com:office:word" xmlns:w="http://schemas.openxmlformats.org/wordprocessingml/2006/main" xmlns:w14="http://schemas.microsoft.com/office/word/2010/wordml" xmlns:w15="http://schemas.microsoft.com/office/word/2012/wordml" xmlns:w16cex="http://schemas.microsoft.com/office/word/2018/wordml/cex" xmlns:w16cid="http://schemas.microsoft.com/office/word/2016/wordml/cid" xmlns:w16="http://schemas.microsoft.com/office/word/2018/wordml" xmlns:w16sdtdh="http://schemas.microsoft.com/office/word/2020/wordml/sdtdatahash" xmlns:w16se="http://schemas.microsoft.com/office/word/2015/wordml/symex" xmlns:wpg="http://schemas.microsoft.com/office/word/2010/wordprocessingGroup" xmlns:wpi="http://schemas.microsoft.com/office/word/2010/wordprocessingInk" xmlns:wne="http://schemas.microsoft.com/office/word/2006/wordml" xmlns:wps="http://schemas.microsoft.com/office/word/2010/wordprocessingShape" mc:Ignorable="w14 w15 w16se w16cid w16 w16cex w16sdtdh wp14">
   <w:body>
     <w:p>
       <w:pPr>
@@ -28,7 +28,7 @@
       <w:r>
         <w:t xml:space="preserve">Get the Data Visualization in </w:t>
       </w:r>
-      <w:hyperlink w:history="1" r:id="rId5">
+      <w:hyperlink r:id="rId5" w:history="1">
         <w:r>
           <w:rPr>
             <w:rStyle w:val="Hyperlink"/>
@@ -220,8 +220,6 @@
     <w:p>
       <w:r>
         <w:tab/>
-      </w:r>
-      <w:r>
         <w:t>Power BI page assignment</w:t>
       </w:r>
     </w:p>
@@ -304,7 +302,7 @@
       <w:r>
         <w:t xml:space="preserve">Color palette to use for uniformity. Go to this link </w:t>
       </w:r>
-      <w:hyperlink w:history="1" r:id="rId7">
+      <w:hyperlink r:id="rId7" w:history="1">
         <w:r>
           <w:rPr>
             <w:rStyle w:val="Hyperlink"/>
@@ -446,6 +444,7 @@
           <w:b/>
           <w:bCs/>
         </w:rPr>
+        <w:lastRenderedPageBreak/>
         <w:t>Instructions on table creation and data loading in Hortonworks Hive.</w:t>
       </w:r>
     </w:p>
@@ -459,7 +458,7 @@
       <w:r>
         <w:t xml:space="preserve">all </w:t>
       </w:r>
-      <w:hyperlink w:history="1" r:id="rId10">
+      <w:hyperlink r:id="rId10" w:history="1">
         <w:r>
           <w:rPr>
             <w:rStyle w:val="Hyperlink"/>
@@ -1477,6 +1476,7 @@
                 <w:sz w:val="16"/>
                 <w:szCs w:val="16"/>
               </w:rPr>
+              <w:lastRenderedPageBreak/>
               <w:t>immi_code string comment 'immigration code',</w:t>
             </w:r>
           </w:p>
@@ -3162,6 +3162,7 @@
                 <w:sz w:val="16"/>
                 <w:szCs w:val="16"/>
               </w:rPr>
+              <w:lastRenderedPageBreak/>
               <w:t>as select a.age_group_desc,</w:t>
             </w:r>
             <w:r>
@@ -3654,7 +3655,7 @@
           <w:u w:val="single"/>
         </w:rPr>
       </w:pPr>
-      <w:hyperlink w:history="1" r:id="rId12">
+      <w:hyperlink r:id="rId12" w:history="1">
         <w:r>
           <w:rPr>
             <w:rStyle w:val="Hyperlink"/>
@@ -3711,11 +3712,6 @@
       </w:r>
     </w:p>
     <w:p/>
-    <w:p>
-      <w:r>
-        <w:br w:type="page"/>
-      </w:r>
-    </w:p>
     <w:sectPr>
       <w:pgSz w:w="12240" w:h="20160" w:code="5"/>
       <w:pgMar w:top="1440" w:right="1440" w:bottom="1440" w:left="1440" w:header="720" w:footer="720" w:gutter="0"/>
@@ -3830,7 +3826,7 @@
         <w:ind w:left="720" w:hanging="360"/>
       </w:pPr>
       <w:rPr>
-        <w:rFonts w:hint="default" w:ascii="Symbol" w:hAnsi="Symbol"/>
+        <w:rFonts w:ascii="Symbol" w:hAnsi="Symbol" w:hint="default"/>
       </w:rPr>
     </w:lvl>
     <w:lvl w:ilvl="1" w:tplc="04090003">
@@ -3842,7 +3838,7 @@
         <w:ind w:left="1440" w:hanging="360"/>
       </w:pPr>
       <w:rPr>
-        <w:rFonts w:hint="default" w:ascii="Courier New" w:hAnsi="Courier New" w:cs="Courier New"/>
+        <w:rFonts w:ascii="Courier New" w:hAnsi="Courier New" w:cs="Courier New" w:hint="default"/>
       </w:rPr>
     </w:lvl>
     <w:lvl w:ilvl="2" w:tplc="04090005" w:tentative="1">
@@ -3854,7 +3850,7 @@
         <w:ind w:left="2160" w:hanging="360"/>
       </w:pPr>
       <w:rPr>
-        <w:rFonts w:hint="default" w:ascii="Wingdings" w:hAnsi="Wingdings"/>
+        <w:rFonts w:ascii="Wingdings" w:hAnsi="Wingdings" w:hint="default"/>
       </w:rPr>
     </w:lvl>
     <w:lvl w:ilvl="3" w:tplc="04090001" w:tentative="1">
@@ -3866,7 +3862,7 @@
         <w:ind w:left="2880" w:hanging="360"/>
       </w:pPr>
       <w:rPr>
-        <w:rFonts w:hint="default" w:ascii="Symbol" w:hAnsi="Symbol"/>
+        <w:rFonts w:ascii="Symbol" w:hAnsi="Symbol" w:hint="default"/>
       </w:rPr>
     </w:lvl>
     <w:lvl w:ilvl="4" w:tplc="04090003" w:tentative="1">
@@ -3878,7 +3874,7 @@
         <w:ind w:left="3600" w:hanging="360"/>
       </w:pPr>
       <w:rPr>
-        <w:rFonts w:hint="default" w:ascii="Courier New" w:hAnsi="Courier New" w:cs="Courier New"/>
+        <w:rFonts w:ascii="Courier New" w:hAnsi="Courier New" w:cs="Courier New" w:hint="default"/>
       </w:rPr>
     </w:lvl>
     <w:lvl w:ilvl="5" w:tplc="04090005" w:tentative="1">
@@ -3890,7 +3886,7 @@
         <w:ind w:left="4320" w:hanging="360"/>
       </w:pPr>
       <w:rPr>
-        <w:rFonts w:hint="default" w:ascii="Wingdings" w:hAnsi="Wingdings"/>
+        <w:rFonts w:ascii="Wingdings" w:hAnsi="Wingdings" w:hint="default"/>
       </w:rPr>
     </w:lvl>
     <w:lvl w:ilvl="6" w:tplc="04090001" w:tentative="1">
@@ -3902,7 +3898,7 @@
         <w:ind w:left="5040" w:hanging="360"/>
       </w:pPr>
       <w:rPr>
-        <w:rFonts w:hint="default" w:ascii="Symbol" w:hAnsi="Symbol"/>
+        <w:rFonts w:ascii="Symbol" w:hAnsi="Symbol" w:hint="default"/>
       </w:rPr>
     </w:lvl>
     <w:lvl w:ilvl="7" w:tplc="04090003" w:tentative="1">
@@ -3914,7 +3910,7 @@
         <w:ind w:left="5760" w:hanging="360"/>
       </w:pPr>
       <w:rPr>
-        <w:rFonts w:hint="default" w:ascii="Courier New" w:hAnsi="Courier New" w:cs="Courier New"/>
+        <w:rFonts w:ascii="Courier New" w:hAnsi="Courier New" w:cs="Courier New" w:hint="default"/>
       </w:rPr>
     </w:lvl>
     <w:lvl w:ilvl="8" w:tplc="04090005" w:tentative="1">
@@ -3926,7 +3922,7 @@
         <w:ind w:left="6480" w:hanging="360"/>
       </w:pPr>
       <w:rPr>
-        <w:rFonts w:hint="default" w:ascii="Wingdings" w:hAnsi="Wingdings"/>
+        <w:rFonts w:ascii="Wingdings" w:hAnsi="Wingdings" w:hint="default"/>
       </w:rPr>
     </w:lvl>
   </w:abstractNum>
@@ -4032,11 +4028,11 @@
 </file>
 
 <file path=word/styles.xml><?xml version="1.0" encoding="utf-8"?>
-<w:styles xmlns:wp14="http://schemas.microsoft.com/office/word/2010/wordprocessingDrawing" xmlns:mc="http://schemas.openxmlformats.org/markup-compatibility/2006" xmlns:r="http://schemas.openxmlformats.org/officeDocument/2006/relationships" xmlns:w="http://schemas.openxmlformats.org/wordprocessingml/2006/main" xmlns:w14="http://schemas.microsoft.com/office/word/2010/wordml" xmlns:w15="http://schemas.microsoft.com/office/word/2012/wordml" xmlns:w16cex="http://schemas.microsoft.com/office/word/2018/wordml/cex" xmlns:w16cid="http://schemas.microsoft.com/office/word/2016/wordml/cid" xmlns:w16="http://schemas.microsoft.com/office/word/2018/wordml" xmlns:w16sdtdh="http://schemas.microsoft.com/office/word/2020/wordml/sdtdatahash" xmlns:w16se="http://schemas.microsoft.com/office/word/2015/wordml/symex" mc:Ignorable="w14 w15 w16se w16cid w16 w16cex w16sdtdh wp14">
+<w:styles xmlns:mc="http://schemas.openxmlformats.org/markup-compatibility/2006" xmlns:r="http://schemas.openxmlformats.org/officeDocument/2006/relationships" xmlns:w="http://schemas.openxmlformats.org/wordprocessingml/2006/main" xmlns:w14="http://schemas.microsoft.com/office/word/2010/wordml" xmlns:w15="http://schemas.microsoft.com/office/word/2012/wordml" xmlns:w16cex="http://schemas.microsoft.com/office/word/2018/wordml/cex" xmlns:w16cid="http://schemas.microsoft.com/office/word/2016/wordml/cid" xmlns:w16="http://schemas.microsoft.com/office/word/2018/wordml" xmlns:w16sdtdh="http://schemas.microsoft.com/office/word/2020/wordml/sdtdatahash" xmlns:w16se="http://schemas.microsoft.com/office/word/2015/wordml/symex" mc:Ignorable="w14 w15 w16se w16cid w16 w16cex w16sdtdh">
   <w:docDefaults>
     <w:rPrDefault>
       <w:rPr>
-        <w:rFonts w:asciiTheme="minorHAnsi" w:hAnsiTheme="minorHAnsi" w:eastAsiaTheme="minorHAnsi" w:cstheme="minorBidi"/>
+        <w:rFonts w:asciiTheme="minorHAnsi" w:eastAsiaTheme="minorHAnsi" w:hAnsiTheme="minorHAnsi" w:cstheme="minorBidi"/>
         <w:sz w:val="22"/>
         <w:szCs w:val="22"/>
         <w:lang w:val="en-US" w:eastAsia="en-US" w:bidi="ar-SA"/>
@@ -4051,14 +4047,14 @@
   <w:latentStyles w:defLockedState="0" w:defUIPriority="99" w:defSemiHidden="0" w:defUnhideWhenUsed="0" w:defQFormat="0" w:count="376">
     <w:lsdException w:name="Normal" w:uiPriority="0" w:qFormat="1"/>
     <w:lsdException w:name="heading 1" w:uiPriority="9" w:qFormat="1"/>
-    <w:lsdException w:name="heading 2" w:uiPriority="9" w:semiHidden="1" w:unhideWhenUsed="1" w:qFormat="1"/>
-    <w:lsdException w:name="heading 3" w:uiPriority="9" w:semiHidden="1" w:unhideWhenUsed="1" w:qFormat="1"/>
-    <w:lsdException w:name="heading 4" w:uiPriority="9" w:semiHidden="1" w:unhideWhenUsed="1" w:qFormat="1"/>
-    <w:lsdException w:name="heading 5" w:uiPriority="9" w:semiHidden="1" w:unhideWhenUsed="1" w:qFormat="1"/>
-    <w:lsdException w:name="heading 6" w:uiPriority="9" w:semiHidden="1" w:unhideWhenUsed="1" w:qFormat="1"/>
-    <w:lsdException w:name="heading 7" w:uiPriority="9" w:semiHidden="1" w:unhideWhenUsed="1" w:qFormat="1"/>
-    <w:lsdException w:name="heading 8" w:uiPriority="9" w:semiHidden="1" w:unhideWhenUsed="1" w:qFormat="1"/>
-    <w:lsdException w:name="heading 9" w:uiPriority="9" w:semiHidden="1" w:unhideWhenUsed="1" w:qFormat="1"/>
+    <w:lsdException w:name="heading 2" w:semiHidden="1" w:uiPriority="9" w:unhideWhenUsed="1" w:qFormat="1"/>
+    <w:lsdException w:name="heading 3" w:semiHidden="1" w:uiPriority="9" w:unhideWhenUsed="1" w:qFormat="1"/>
+    <w:lsdException w:name="heading 4" w:semiHidden="1" w:uiPriority="9" w:unhideWhenUsed="1" w:qFormat="1"/>
+    <w:lsdException w:name="heading 5" w:semiHidden="1" w:uiPriority="9" w:unhideWhenUsed="1" w:qFormat="1"/>
+    <w:lsdException w:name="heading 6" w:semiHidden="1" w:uiPriority="9" w:unhideWhenUsed="1" w:qFormat="1"/>
+    <w:lsdException w:name="heading 7" w:semiHidden="1" w:uiPriority="9" w:unhideWhenUsed="1" w:qFormat="1"/>
+    <w:lsdException w:name="heading 8" w:semiHidden="1" w:uiPriority="9" w:unhideWhenUsed="1" w:qFormat="1"/>
+    <w:lsdException w:name="heading 9" w:semiHidden="1" w:uiPriority="9" w:unhideWhenUsed="1" w:qFormat="1"/>
     <w:lsdException w:name="index 1" w:semiHidden="1" w:unhideWhenUsed="1"/>
     <w:lsdException w:name="index 2" w:semiHidden="1" w:unhideWhenUsed="1"/>
     <w:lsdException w:name="index 3" w:semiHidden="1" w:unhideWhenUsed="1"/>
@@ -4068,22 +4064,22 @@
     <w:lsdException w:name="index 7" w:semiHidden="1" w:unhideWhenUsed="1"/>
     <w:lsdException w:name="index 8" w:semiHidden="1" w:unhideWhenUsed="1"/>
     <w:lsdException w:name="index 9" w:semiHidden="1" w:unhideWhenUsed="1"/>
-    <w:lsdException w:name="toc 1" w:uiPriority="39" w:semiHidden="1" w:unhideWhenUsed="1"/>
-    <w:lsdException w:name="toc 2" w:uiPriority="39" w:semiHidden="1" w:unhideWhenUsed="1"/>
-    <w:lsdException w:name="toc 3" w:uiPriority="39" w:semiHidden="1" w:unhideWhenUsed="1"/>
-    <w:lsdException w:name="toc 4" w:uiPriority="39" w:semiHidden="1" w:unhideWhenUsed="1"/>
-    <w:lsdException w:name="toc 5" w:uiPriority="39" w:semiHidden="1" w:unhideWhenUsed="1"/>
-    <w:lsdException w:name="toc 6" w:uiPriority="39" w:semiHidden="1" w:unhideWhenUsed="1"/>
-    <w:lsdException w:name="toc 7" w:uiPriority="39" w:semiHidden="1" w:unhideWhenUsed="1"/>
-    <w:lsdException w:name="toc 8" w:uiPriority="39" w:semiHidden="1" w:unhideWhenUsed="1"/>
-    <w:lsdException w:name="toc 9" w:uiPriority="39" w:semiHidden="1" w:unhideWhenUsed="1"/>
+    <w:lsdException w:name="toc 1" w:semiHidden="1" w:uiPriority="39" w:unhideWhenUsed="1"/>
+    <w:lsdException w:name="toc 2" w:semiHidden="1" w:uiPriority="39" w:unhideWhenUsed="1"/>
+    <w:lsdException w:name="toc 3" w:semiHidden="1" w:uiPriority="39" w:unhideWhenUsed="1"/>
+    <w:lsdException w:name="toc 4" w:semiHidden="1" w:uiPriority="39" w:unhideWhenUsed="1"/>
+    <w:lsdException w:name="toc 5" w:semiHidden="1" w:uiPriority="39" w:unhideWhenUsed="1"/>
+    <w:lsdException w:name="toc 6" w:semiHidden="1" w:uiPriority="39" w:unhideWhenUsed="1"/>
+    <w:lsdException w:name="toc 7" w:semiHidden="1" w:uiPriority="39" w:unhideWhenUsed="1"/>
+    <w:lsdException w:name="toc 8" w:semiHidden="1" w:uiPriority="39" w:unhideWhenUsed="1"/>
+    <w:lsdException w:name="toc 9" w:semiHidden="1" w:uiPriority="39" w:unhideWhenUsed="1"/>
     <w:lsdException w:name="Normal Indent" w:semiHidden="1" w:unhideWhenUsed="1"/>
     <w:lsdException w:name="footnote text" w:semiHidden="1" w:unhideWhenUsed="1"/>
     <w:lsdException w:name="annotation text" w:semiHidden="1" w:unhideWhenUsed="1"/>
     <w:lsdException w:name="header" w:semiHidden="1" w:unhideWhenUsed="1"/>
     <w:lsdException w:name="footer" w:semiHidden="1" w:unhideWhenUsed="1"/>
     <w:lsdException w:name="index heading" w:semiHidden="1" w:unhideWhenUsed="1"/>
-    <w:lsdException w:name="caption" w:uiPriority="35" w:semiHidden="1" w:unhideWhenUsed="1" w:qFormat="1"/>
+    <w:lsdException w:name="caption" w:semiHidden="1" w:uiPriority="35" w:unhideWhenUsed="1" w:qFormat="1"/>
     <w:lsdException w:name="table of figures" w:semiHidden="1" w:unhideWhenUsed="1"/>
     <w:lsdException w:name="envelope address" w:semiHidden="1" w:unhideWhenUsed="1"/>
     <w:lsdException w:name="envelope return" w:semiHidden="1" w:unhideWhenUsed="1"/>
@@ -4114,7 +4110,7 @@
     <w:lsdException w:name="Title" w:uiPriority="10" w:qFormat="1"/>
     <w:lsdException w:name="Closing" w:semiHidden="1" w:unhideWhenUsed="1"/>
     <w:lsdException w:name="Signature" w:semiHidden="1" w:unhideWhenUsed="1"/>
-    <w:lsdException w:name="Default Paragraph Font" w:uiPriority="1" w:semiHidden="1" w:unhideWhenUsed="1"/>
+    <w:lsdException w:name="Default Paragraph Font" w:semiHidden="1" w:uiPriority="1" w:unhideWhenUsed="1"/>
     <w:lsdException w:name="Body Text" w:semiHidden="1" w:unhideWhenUsed="1"/>
     <w:lsdException w:name="Body Text Indent" w:semiHidden="1" w:unhideWhenUsed="1"/>
     <w:lsdException w:name="List Continue" w:semiHidden="1" w:unhideWhenUsed="1"/>
@@ -4314,8 +4310,8 @@
     <w:lsdException w:name="Subtle Reference" w:uiPriority="31" w:qFormat="1"/>
     <w:lsdException w:name="Intense Reference" w:uiPriority="32" w:qFormat="1"/>
     <w:lsdException w:name="Book Title" w:uiPriority="33" w:qFormat="1"/>
-    <w:lsdException w:name="Bibliography" w:uiPriority="37" w:semiHidden="1" w:unhideWhenUsed="1"/>
-    <w:lsdException w:name="TOC Heading" w:uiPriority="39" w:semiHidden="1" w:unhideWhenUsed="1" w:qFormat="1"/>
+    <w:lsdException w:name="Bibliography" w:semiHidden="1" w:uiPriority="37" w:unhideWhenUsed="1"/>
+    <w:lsdException w:name="TOC Heading" w:semiHidden="1" w:uiPriority="39" w:unhideWhenUsed="1" w:qFormat="1"/>
     <w:lsdException w:name="Plain Table 1" w:uiPriority="41"/>
     <w:lsdException w:name="Plain Table 2" w:uiPriority="42"/>
     <w:lsdException w:name="Plain Table 3" w:uiPriority="43"/>
@@ -4426,17 +4422,17 @@
     <w:lsdException w:name="Unresolved Mention" w:semiHidden="1" w:unhideWhenUsed="1"/>
     <w:lsdException w:name="Smart Link" w:semiHidden="1" w:unhideWhenUsed="1"/>
   </w:latentStyles>
-  <w:style w:type="paragraph" w:styleId="Normal" w:default="1">
+  <w:style w:type="paragraph" w:default="1" w:styleId="Normal">
     <w:name w:val="Normal"/>
     <w:qFormat/>
   </w:style>
-  <w:style w:type="character" w:styleId="DefaultParagraphFont" w:default="1">
+  <w:style w:type="character" w:default="1" w:styleId="DefaultParagraphFont">
     <w:name w:val="Default Paragraph Font"/>
     <w:uiPriority w:val="1"/>
     <w:semiHidden/>
     <w:unhideWhenUsed/>
   </w:style>
-  <w:style w:type="table" w:styleId="TableNormal" w:default="1">
+  <w:style w:type="table" w:default="1" w:styleId="TableNormal">
     <w:name w:val="Normal Table"/>
     <w:uiPriority w:val="99"/>
     <w:semiHidden/>
@@ -4451,7 +4447,7 @@
       </w:tblCellMar>
     </w:tblPr>
   </w:style>
-  <w:style w:type="numbering" w:styleId="NoList" w:default="1">
+  <w:style w:type="numbering" w:default="1" w:styleId="NoList">
     <w:name w:val="No List"/>
     <w:uiPriority w:val="99"/>
     <w:semiHidden/>
@@ -4467,12 +4463,12 @@
     </w:pPr>
     <w:tblPr>
       <w:tblBorders>
-        <w:top w:val="single" w:color="auto" w:sz="4" w:space="0"/>
-        <w:left w:val="single" w:color="auto" w:sz="4" w:space="0"/>
-        <w:bottom w:val="single" w:color="auto" w:sz="4" w:space="0"/>
-        <w:right w:val="single" w:color="auto" w:sz="4" w:space="0"/>
-        <w:insideH w:val="single" w:color="auto" w:sz="4" w:space="0"/>
-        <w:insideV w:val="single" w:color="auto" w:sz="4" w:space="0"/>
+        <w:top w:val="single" w:sz="4" w:space="0" w:color="auto"/>
+        <w:left w:val="single" w:sz="4" w:space="0" w:color="auto"/>
+        <w:bottom w:val="single" w:sz="4" w:space="0" w:color="auto"/>
+        <w:right w:val="single" w:sz="4" w:space="0" w:color="auto"/>
+        <w:insideH w:val="single" w:sz="4" w:space="0" w:color="auto"/>
+        <w:insideV w:val="single" w:sz="4" w:space="0" w:color="auto"/>
       </w:tblBorders>
     </w:tblPr>
   </w:style>

</xml_diff>